<commit_message>
added inr app to projects
</commit_message>
<xml_diff>
--- a/assets/projects/Projects.docx
+++ b/assets/projects/Projects.docx
@@ -40,6 +40,30 @@
     <w:p/>
     <w:p>
       <w:r>
+        <w:t>Blood Test Manager Full Stack iOS App</w:t>
+      </w:r>
+    </w:p>
+    <w:p/>
+    <w:p>
+      <w:r>
+        <w:t xml:space="preserve">Inspired by my requirement for lifetime anticoagulation medication, I developed a </w:t>
+      </w:r>
+      <w:r>
+        <w:t>full-stack</w:t>
+      </w:r>
+      <w:r>
+        <w:t xml:space="preserve"> iOS application to manage and visualize my INR (International Normalized Ratio) blood test results. Node.js server handles all basic CRUD (create, read, update, delete) methods and is deployed with Google App Engine. </w:t>
+      </w:r>
+      <w:r>
+        <w:t>The database</w:t>
+      </w:r>
+      <w:r>
+        <w:t xml:space="preserve"> is hosted with MongoDB Atlas.</w:t>
+      </w:r>
+    </w:p>
+    <w:p/>
+    <w:p>
+      <w:r>
         <w:t>Commute Predictor Machine Learning Model</w:t>
       </w:r>
     </w:p>
@@ -289,11 +313,7 @@
         <w:t xml:space="preserve"> </w:t>
       </w:r>
       <w:r>
-        <w:t xml:space="preserve">As expected, this metric </w:t>
-      </w:r>
-      <w:r>
-        <w:lastRenderedPageBreak/>
-        <w:t>favoured smaller players such as point guards, especially those with high 3-point shooting ability</w:t>
+        <w:t>As expected, this metric favoured smaller players such as point guards, especially those with high 3-point shooting ability</w:t>
       </w:r>
       <w:r>
         <w:t xml:space="preserve"> like Steph Curry and Trae Young</w:t>

</xml_diff>

<commit_message>
updated INR app project
</commit_message>
<xml_diff>
--- a/assets/projects/Projects.docx
+++ b/assets/projects/Projects.docx
@@ -52,13 +52,18 @@
         <w:t>full-stack</w:t>
       </w:r>
       <w:r>
-        <w:t xml:space="preserve"> iOS application to manage and visualize my INR (International Normalized Ratio) blood test results. Node.js server handles all basic CRUD (create, read, update, delete) methods and is deployed with Google App Engine. </w:t>
-      </w:r>
-      <w:r>
-        <w:t>The database</w:t>
-      </w:r>
-      <w:r>
-        <w:t xml:space="preserve"> is hosted with MongoDB Atlas.</w:t>
+        <w:t xml:space="preserve"> iOS application to manage and visualize my INR (International Normalized Ratio) blood test results. </w:t>
+      </w:r>
+      <w:r>
+        <w:t xml:space="preserve">The first iteration of this project utilized Storyboard UI, Node.js server, and MongoDB database. The second iteration utilized </w:t>
+      </w:r>
+      <w:proofErr w:type="spellStart"/>
+      <w:r>
+        <w:t>SwiftUI</w:t>
+      </w:r>
+      <w:proofErr w:type="spellEnd"/>
+      <w:r>
+        <w:t xml:space="preserve"> and Firebase to implement multiple user accounts and authentication logic.</w:t>
       </w:r>
     </w:p>
     <w:p/>
@@ -274,7 +279,11 @@
         <w:t xml:space="preserve"> local</w:t>
       </w:r>
       <w:r>
-        <w:t xml:space="preserve"> MySQL database with over 15,000 randomly generated service tickets. This database was then connected to a business intelligence software, Looker Studio, to visualize and derive various metrics from the database including ticket Priority and Mean Time </w:t>
+        <w:t xml:space="preserve"> MySQL database with over 15,000 randomly generated service tickets. This database was then </w:t>
+      </w:r>
+      <w:r>
+        <w:lastRenderedPageBreak/>
+        <w:t xml:space="preserve">connected to a business intelligence software, Looker Studio, to visualize and derive various metrics from the database including ticket Priority and Mean Time </w:t>
       </w:r>
       <w:r>
         <w:t>to</w:t>

</xml_diff>